<commit_message>
Lo mando pa casa
</commit_message>
<xml_diff>
--- a/Git.docx
+++ b/Git.docx
@@ -54,29 +54,17 @@
     </w:p>
     <w:p>
       <w:r>
-        <w:t>En Git, el sistema se compone de una serie de “instantáneas” de</w:t>
-      </w:r>
-      <w:r>
-        <w:t>l proyecto completo, creadas cada vez que se actualiza o se guarda el proyecto;  así, en local tendremos el proyecto actual con toda su historia de cambios. Se podría decir que un proyecto gestionado con Git es un mini-sistema de ficheros, más que un simpl</w:t>
-      </w:r>
-      <w:r>
-        <w:t xml:space="preserve">e control de versiones. </w:t>
-      </w:r>
-    </w:p>
-    <w:p>
-      <w:r>
-        <w:t>La mayoría de las operaciones en Git se realizan sobre los ficheros y recursos locales, dado que cada equipo tiene el proyecto completo.  Esto tiene la ventaja de que se puede trabajar “offline” sin problemas, en incluso realizar “</w:t>
-      </w:r>
-      <w:r>
-        <w:t xml:space="preserve">commits”, naturalmente en tu copia local. </w:t>
-      </w:r>
-    </w:p>
-    <w:p>
-      <w:r>
-        <w:t>Todos los recursos en Git tienen asociada una suma de verificación (checksum), de manera que es imposible que haya corrupción de archivos en su transmisión por red, o por cualquier otro motivo, sin que Git avise d</w:t>
-      </w:r>
-      <w:r>
-        <w:t xml:space="preserve">el problema.  El sistema usado para la “checksum” es SHA-1. </w:t>
+        <w:t xml:space="preserve">En Git, el sistema se compone de una serie de “instantáneas” del proyecto completo, creadas cada vez que se actualiza o se guarda el proyecto;  así, en local tendremos el proyecto actual con toda su historia de cambios. Se podría decir que un proyecto gestionado con Git es un mini-sistema de ficheros, más que un simple control de versiones. </w:t>
+      </w:r>
+    </w:p>
+    <w:p>
+      <w:r>
+        <w:t xml:space="preserve">La mayoría de las operaciones en Git se realizan sobre los ficheros y recursos locales, dado que cada equipo tiene el proyecto completo.  Esto tiene la ventaja de que se puede trabajar “offline” sin problemas, en incluso realizar “commits”, naturalmente en tu copia local. </w:t>
+      </w:r>
+    </w:p>
+    <w:p>
+      <w:r>
+        <w:t xml:space="preserve">Todos los recursos en Git tienen asociada una suma de verificación (checksum), de manera que es imposible que haya corrupción de archivos en su transmisión por red, o por cualquier otro motivo, sin que Git avise del problema.  El sistema usado para la “checksum” es SHA-1. </w:t>
       </w:r>
     </w:p>
     <w:p>
@@ -109,10 +97,7 @@
         <w:t>Unmodified</w:t>
       </w:r>
       <w:r>
-        <w:t>: simplemente está ahí, pero s</w:t>
-      </w:r>
-      <w:r>
-        <w:t>in control por parte de Git (untracked)</w:t>
+        <w:t>: simplemente está ahí, pero sin control por parte de Git (untracked)</w:t>
       </w:r>
     </w:p>
     <w:p>
@@ -140,10 +125,7 @@
         <w:t>Modified</w:t>
       </w:r>
       <w:r>
-        <w:t xml:space="preserve">: el dato se ha cambiado pero no se ha hecho “commit” aún. Está en el “working tree” o “working directory”. En este caso los </w:t>
-      </w:r>
-      <w:r>
-        <w:t>ficheros están “tracked” (Git realiza su seguimiento)</w:t>
+        <w:t>: el dato se ha cambiado pero no se ha hecho “commit” aún. Está en el “working tree” o “working directory”. En este caso los ficheros están “tracked” (Git realiza su seguimiento)</w:t>
       </w:r>
     </w:p>
     <w:p>
@@ -157,10 +139,7 @@
         <w:t>Staged</w:t>
       </w:r>
       <w:r>
-        <w:t>: el dato modificado se ha marcado en su versión actual para que vaya en la siguiente “snapshot”. Se almacena en el llamado “staging-area” (un fichero que contiene un índice, en realidad), que e</w:t>
-      </w:r>
-      <w:r>
-        <w:t>s el paso previo a hacer el “commit” (aunque se puede saltar, si fuera necesario)</w:t>
+        <w:t>: el dato modificado se ha marcado en su versión actual para que vaya en la siguiente “snapshot”. Se almacena en el llamado “staging-area” (un fichero que contiene un índice, en realidad), que es el paso previo a hacer el “commit” (aunque se puede saltar, si fuera necesario)</w:t>
       </w:r>
     </w:p>
     <w:p/>
@@ -349,194 +328,345 @@
       </w:r>
       <w:proofErr w:type="gramEnd"/>
       <w:r>
-        <w:t xml:space="preserve"> </w:t>
-      </w:r>
-      <w:r>
-        <w:t>config --global &lt;nombre_variable&gt;  -&gt; Muestra el valor</w:t>
-      </w:r>
-    </w:p>
-    <w:p>
+        <w:t xml:space="preserve"> config --global &lt;nombre_variable&gt;  -&gt; Muestra el valor</w:t>
+      </w:r>
+    </w:p>
+    <w:p>
+      <w:pPr>
+        <w:ind w:firstLine="708"/>
+      </w:pPr>
+      <w:proofErr w:type="gramStart"/>
+      <w:r>
+        <w:lastRenderedPageBreak/>
+        <w:t>git</w:t>
+      </w:r>
+      <w:proofErr w:type="gramEnd"/>
+      <w:r>
+        <w:t xml:space="preserve"> config --show-origin &lt;nombre_variable&gt; -&gt; Informa de dónde está declarada</w:t>
+      </w:r>
+    </w:p>
+    <w:p>
+      <w:pPr>
+        <w:rPr>
+          <w:lang w:val="en-US"/>
+        </w:rPr>
+      </w:pPr>
+      <w:proofErr w:type="gramStart"/>
+      <w:r>
+        <w:rPr>
+          <w:lang w:val="en-US"/>
+        </w:rPr>
+        <w:t>git</w:t>
+      </w:r>
+      <w:proofErr w:type="gramEnd"/>
+      <w:r>
+        <w:rPr>
+          <w:lang w:val="en-US"/>
+        </w:rPr>
+        <w:t xml:space="preserve"> status [-s</w:t>
+      </w:r>
+      <w:r>
+        <w:rPr>
+          <w:lang w:val="en-US"/>
+        </w:rPr>
+        <w:t xml:space="preserve">, </w:t>
+      </w:r>
+      <w:r>
+        <w:rPr>
+          <w:lang w:val="en-US"/>
+        </w:rPr>
+        <w:t>--short</w:t>
+      </w:r>
+      <w:r>
+        <w:rPr>
+          <w:lang w:val="en-US"/>
+        </w:rPr>
+        <w:t>]</w:t>
+      </w:r>
+    </w:p>
+    <w:p>
+      <w:pPr>
+        <w:rPr>
+          <w:lang w:val="en-US"/>
+        </w:rPr>
+      </w:pPr>
+      <w:proofErr w:type="gramStart"/>
+      <w:r>
+        <w:rPr>
+          <w:lang w:val="en-US"/>
+        </w:rPr>
+        <w:t>git</w:t>
+      </w:r>
+      <w:proofErr w:type="gramEnd"/>
+      <w:r>
+        <w:rPr>
+          <w:lang w:val="en-US"/>
+        </w:rPr>
+        <w:t xml:space="preserve"> diff</w:t>
+      </w:r>
+    </w:p>
+    <w:p>
+      <w:proofErr w:type="gramStart"/>
+      <w:r>
+        <w:t>git</w:t>
+      </w:r>
+      <w:proofErr w:type="gramEnd"/>
+      <w:r>
+        <w:t xml:space="preserve"> init</w:t>
+      </w:r>
+    </w:p>
+    <w:p>
+      <w:proofErr w:type="gramStart"/>
+      <w:r>
+        <w:t>git</w:t>
+      </w:r>
+      <w:proofErr w:type="gramEnd"/>
+      <w:r>
+        <w:t xml:space="preserve"> clone &lt;url&gt; → Añade implícitamente el “origin remote”</w:t>
+      </w:r>
+    </w:p>
+    <w:p>
+      <w:pPr>
+        <w:rPr>
+          <w:lang w:val="en-US"/>
+        </w:rPr>
+      </w:pPr>
+      <w:proofErr w:type="gramStart"/>
+      <w:r>
+        <w:rPr>
+          <w:lang w:val="en-US"/>
+        </w:rPr>
+        <w:t>git</w:t>
+      </w:r>
+      <w:proofErr w:type="gramEnd"/>
+      <w:r>
+        <w:rPr>
+          <w:lang w:val="en-US"/>
+        </w:rPr>
+        <w:t xml:space="preserve"> reset</w:t>
+      </w:r>
+      <w:r>
+        <w:rPr>
+          <w:lang w:val="en-US"/>
+        </w:rPr>
+        <w:t xml:space="preserve"> -&gt; Quita</w:t>
+      </w:r>
+      <w:r>
+        <w:rPr>
+          <w:lang w:val="en-US"/>
+        </w:rPr>
+        <w:t xml:space="preserve"> ficheros del “staging area”</w:t>
+      </w:r>
+    </w:p>
+    <w:p>
+      <w:proofErr w:type="gramStart"/>
+      <w:r>
+        <w:t>git</w:t>
+      </w:r>
+      <w:proofErr w:type="gramEnd"/>
+      <w:r>
+        <w:t xml:space="preserve"> add &lt;file&gt; -&gt; </w:t>
+      </w:r>
+      <w:r>
+        <w:t xml:space="preserve">Tiene varias funciones. </w:t>
+      </w:r>
+      <w:r>
+        <w:t>Pone el fichero bajo seguimiento (en</w:t>
+      </w:r>
+      <w:r>
+        <w:t xml:space="preserve"> “tracking”); </w:t>
+      </w:r>
+      <w:r>
+        <w:t xml:space="preserve"> lo registra en el “Staging Area”</w:t>
+      </w:r>
+      <w:r>
+        <w:t xml:space="preserve"> y marca los conflictos como resueltos</w:t>
+      </w:r>
+    </w:p>
+    <w:p>
+      <w:proofErr w:type="gramStart"/>
+      <w:r>
+        <w:t>git</w:t>
+      </w:r>
+      <w:proofErr w:type="gramEnd"/>
+      <w:r>
+        <w:t xml:space="preserve"> fetch -&gt; Comprueba el estado con respecto a “remote”</w:t>
+      </w:r>
+      <w:r>
+        <w:t xml:space="preserve"> (creo que también descarga los cambios)</w:t>
+      </w:r>
+    </w:p>
+    <w:p>
+      <w:proofErr w:type="gramStart"/>
+      <w:r>
+        <w:t>git</w:t>
+      </w:r>
+      <w:proofErr w:type="gramEnd"/>
+      <w:r>
+        <w:t xml:space="preserve"> merge</w:t>
+      </w:r>
+    </w:p>
+    <w:p>
+      <w:proofErr w:type="gramStart"/>
+      <w:r>
+        <w:t>git</w:t>
+      </w:r>
+      <w:proofErr w:type="gramEnd"/>
+      <w:r>
+        <w:t xml:space="preserve"> pull -&gt;</w:t>
+      </w:r>
+      <w:r>
+        <w:t xml:space="preserve"> Es la combinación de un “git fetch” y un “git merge”</w:t>
+      </w:r>
+      <w:r>
+        <w:t xml:space="preserve">  </w:t>
+      </w:r>
+    </w:p>
+    <w:p>
+      <w:proofErr w:type="gramStart"/>
+      <w:r>
+        <w:t>git</w:t>
+      </w:r>
+      <w:proofErr w:type="gramEnd"/>
+      <w:r>
+        <w:t xml:space="preserve"> commit [-a (se salta el paso de “staging”</w:t>
+      </w:r>
+      <w:r>
+        <w:t>)</w:t>
+      </w:r>
+      <w:r>
+        <w:t>]</w:t>
+      </w:r>
+      <w:r>
+        <w:tab/>
+        <w:t>[--amend</w:t>
+      </w:r>
+      <w:r>
+        <w:t xml:space="preserve"> (deshace el </w:t>
+      </w:r>
+      <w:r>
+        <w:t>“</w:t>
+      </w:r>
+      <w:r>
+        <w:t>commit</w:t>
+      </w:r>
+      <w:r>
+        <w:t>”</w:t>
+      </w:r>
+      <w:r>
+        <w:t xml:space="preserve"> anterior)</w:t>
+      </w:r>
+      <w:r>
+        <w:t>]</w:t>
+      </w:r>
+    </w:p>
+    <w:p>
+      <w:proofErr w:type="gramStart"/>
+      <w:r>
+        <w:t>git</w:t>
+      </w:r>
+      <w:proofErr w:type="gramEnd"/>
+      <w:r>
+        <w:t xml:space="preserve"> log</w:t>
+      </w:r>
+      <w:r>
+        <w:t xml:space="preserve"> [-p, --patch (muestra la diferencia incluída en cada commit)]</w:t>
+      </w:r>
+      <w:r>
+        <w:tab/>
+        <w:t>[-2 (o cualquier número, que indicará las entradas que se quieren ver)]</w:t>
+      </w:r>
+      <w:r>
+        <w:tab/>
+      </w:r>
+      <w:r>
+        <w:tab/>
+        <w:t>[--stat</w:t>
+      </w:r>
+      <w:r>
+        <w:t xml:space="preserve"> (muestra información adicional)</w:t>
+      </w:r>
+      <w:r>
+        <w:t>]</w:t>
+      </w:r>
+    </w:p>
+    <w:p>
+      <w:pPr>
+        <w:rPr>
+          <w:b/>
+          <w:u w:val="single"/>
+        </w:rPr>
+      </w:pPr>
+      <w:r>
+        <w:rPr>
+          <w:b/>
+          <w:u w:val="single"/>
+        </w:rPr>
+        <w:t>Eliminar ficheros:</w:t>
+      </w:r>
+    </w:p>
+    <w:p>
+      <w:r>
+        <w:t xml:space="preserve">Para eliminar ficheros hay que borrarlos del </w:t>
+      </w:r>
       <w:bookmarkStart w:id="0" w:name="_GoBack"/>
       <w:bookmarkEnd w:id="0"/>
-      <w:proofErr w:type="gramStart"/>
-      <w:r>
-        <w:lastRenderedPageBreak/>
+      <w:r>
+        <w:t>“staging area”</w:t>
+      </w:r>
+      <w:r>
+        <w:t xml:space="preserve"> (git rm) y después hacer un “commit”. </w:t>
+      </w:r>
+      <w:proofErr w:type="gramStart"/>
+      <w:r>
         <w:t>git</w:t>
       </w:r>
       <w:proofErr w:type="gramEnd"/>
       <w:r>
-        <w:t xml:space="preserve"> config --show-origin &lt;nombre_variable&gt; -&gt; Informa de dónde está declarada</w:t>
+        <w:t xml:space="preserve"> rm --cached &lt;file&gt; </w:t>
+      </w:r>
+      <w:r>
+        <w:t>lo eliminará del “staging area”</w:t>
+      </w:r>
+      <w:r>
+        <w:t>.</w:t>
       </w:r>
     </w:p>
     <w:p>
       <w:pPr>
         <w:rPr>
-          <w:lang w:val="en-US"/>
+          <w:b/>
+          <w:u w:val="single"/>
         </w:rPr>
       </w:pPr>
-      <w:proofErr w:type="gramStart"/>
-      <w:r>
-        <w:rPr>
-          <w:lang w:val="en-US"/>
-        </w:rPr>
-        <w:t>git</w:t>
-      </w:r>
-      <w:proofErr w:type="gramEnd"/>
-      <w:r>
-        <w:rPr>
-          <w:lang w:val="en-US"/>
-        </w:rPr>
-        <w:t xml:space="preserve"> status [-s</w:t>
-      </w:r>
-      <w:r>
-        <w:rPr>
-          <w:lang w:val="en-US"/>
-        </w:rPr>
-        <w:t xml:space="preserve">, </w:t>
-      </w:r>
-      <w:r>
-        <w:rPr>
-          <w:lang w:val="en-US"/>
-        </w:rPr>
-        <w:t>--short</w:t>
-      </w:r>
-      <w:r>
-        <w:rPr>
-          <w:lang w:val="en-US"/>
-        </w:rPr>
-        <w:t>]</w:t>
+      <w:r>
+        <w:rPr>
+          <w:b/>
+          <w:u w:val="single"/>
+        </w:rPr>
+        <w:t>Sintaxis .gitignore</w:t>
       </w:r>
     </w:p>
     <w:p>
       <w:pPr>
         <w:rPr>
-          <w:lang w:val="en-US"/>
+          <w:b/>
+          <w:u w:val="single"/>
         </w:rPr>
       </w:pPr>
-      <w:proofErr w:type="gramStart"/>
-      <w:r>
-        <w:rPr>
-          <w:lang w:val="en-US"/>
-        </w:rPr>
-        <w:t>git</w:t>
-      </w:r>
-      <w:proofErr w:type="gramEnd"/>
-      <w:r>
-        <w:rPr>
-          <w:lang w:val="en-US"/>
-        </w:rPr>
-        <w:t xml:space="preserve"> diff</w:t>
-      </w:r>
-    </w:p>
-    <w:p>
-      <w:proofErr w:type="gramStart"/>
-      <w:r>
-        <w:t>git</w:t>
-      </w:r>
-      <w:proofErr w:type="gramEnd"/>
-      <w:r>
-        <w:t xml:space="preserve"> init</w:t>
-      </w:r>
-    </w:p>
-    <w:p>
-      <w:proofErr w:type="gramStart"/>
-      <w:r>
-        <w:t>git</w:t>
-      </w:r>
-      <w:proofErr w:type="gramEnd"/>
-      <w:r>
-        <w:t xml:space="preserve"> clone &lt;url&gt; → Añade implícitamente el “origin remote”</w:t>
-      </w:r>
-    </w:p>
-    <w:p>
-      <w:proofErr w:type="gramStart"/>
-      <w:r>
-        <w:t>git</w:t>
-      </w:r>
-      <w:proofErr w:type="gramEnd"/>
-      <w:r>
-        <w:t xml:space="preserve"> reset</w:t>
-      </w:r>
-    </w:p>
-    <w:p>
-      <w:proofErr w:type="gramStart"/>
-      <w:r>
-        <w:t>git</w:t>
-      </w:r>
-      <w:proofErr w:type="gramEnd"/>
-      <w:r>
-        <w:t xml:space="preserve"> add &lt;file&gt; -&gt; </w:t>
-      </w:r>
-      <w:r>
-        <w:t xml:space="preserve">Tiene varias funciones. </w:t>
-      </w:r>
-      <w:r>
-        <w:t>Pone el fichero bajo seguimiento (en</w:t>
-      </w:r>
-      <w:r>
-        <w:t xml:space="preserve"> “tracking”); </w:t>
-      </w:r>
-      <w:r>
-        <w:t xml:space="preserve"> lo registra en el “Staging Area”</w:t>
-      </w:r>
-      <w:r>
-        <w:t xml:space="preserve"> y marca los conflictos como resueltos</w:t>
-      </w:r>
-    </w:p>
-    <w:p>
-      <w:proofErr w:type="gramStart"/>
-      <w:r>
-        <w:t>git</w:t>
-      </w:r>
-      <w:proofErr w:type="gramEnd"/>
-      <w:r>
-        <w:t xml:space="preserve"> fetch -&gt; Comprueba el estado con respecto a “remote”</w:t>
-      </w:r>
-      <w:r>
-        <w:t xml:space="preserve"> (creo que también descarga los cambios)</w:t>
-      </w:r>
-    </w:p>
-    <w:p>
-      <w:proofErr w:type="gramStart"/>
-      <w:r>
-        <w:t>git</w:t>
-      </w:r>
-      <w:proofErr w:type="gramEnd"/>
-      <w:r>
-        <w:t xml:space="preserve"> merge</w:t>
-      </w:r>
-    </w:p>
-    <w:p>
-      <w:proofErr w:type="gramStart"/>
-      <w:r>
-        <w:t>git</w:t>
-      </w:r>
-      <w:proofErr w:type="gramEnd"/>
-      <w:r>
-        <w:t xml:space="preserve"> pull -&gt;</w:t>
-      </w:r>
-      <w:r>
-        <w:t xml:space="preserve"> Es la combinación de un “git fetch” y un “git merge”</w:t>
-      </w:r>
-      <w:r>
-        <w:t xml:space="preserve">  </w:t>
-      </w:r>
-    </w:p>
-    <w:p/>
-    <w:p>
-      <w:pPr>
-        <w:rPr>
-          <w:b/>
-          <w:u w:val="single"/>
-        </w:rPr>
-      </w:pPr>
-      <w:r>
-        <w:rPr>
-          <w:b/>
-          <w:u w:val="single"/>
-        </w:rPr>
-        <w:t>Sintaxis .gitignore</w:t>
-      </w:r>
+    </w:p>
+    <w:p>
+      <w:r>
+        <w:t xml:space="preserve">Voy por </w:t>
+      </w:r>
+      <w:hyperlink r:id="rId7" w:history="1">
+        <w:r>
+          <w:rPr>
+            <w:rStyle w:val="Hyperlink"/>
+          </w:rPr>
+          <w:t>https://git-scm.com/book/en/v2/Git-Basics-Undoing-Things</w:t>
+        </w:r>
+      </w:hyperlink>
     </w:p>
     <w:p/>
     <w:sectPr>
@@ -824,6 +954,17 @@
       <w:szCs w:val="16"/>
     </w:rPr>
   </w:style>
+  <w:style w:type="character" w:styleId="Hyperlink">
+    <w:name w:val="Hyperlink"/>
+    <w:basedOn w:val="DefaultParagraphFont"/>
+    <w:uiPriority w:val="99"/>
+    <w:unhideWhenUsed/>
+    <w:rsid w:val="00C74584"/>
+    <w:rPr>
+      <w:color w:val="0000FF" w:themeColor="hyperlink"/>
+      <w:u w:val="single"/>
+    </w:rPr>
+  </w:style>
 </w:styles>
 </file>
 
@@ -1099,6 +1240,17 @@
       <w:rFonts w:ascii="Tahoma" w:hAnsi="Tahoma" w:cs="Tahoma"/>
       <w:sz w:val="16"/>
       <w:szCs w:val="16"/>
+    </w:rPr>
+  </w:style>
+  <w:style w:type="character" w:styleId="Hyperlink">
+    <w:name w:val="Hyperlink"/>
+    <w:basedOn w:val="DefaultParagraphFont"/>
+    <w:uiPriority w:val="99"/>
+    <w:unhideWhenUsed/>
+    <w:rsid w:val="00C74584"/>
+    <w:rPr>
+      <w:color w:val="0000FF" w:themeColor="hyperlink"/>
+      <w:u w:val="single"/>
     </w:rPr>
   </w:style>
 </w:styles>

</xml_diff>

<commit_message>
Sólo cambia el mensaje
</commit_message>
<xml_diff>
--- a/Git.docx
+++ b/Git.docx
@@ -13,26 +13,16 @@
       </w:r>
     </w:p>
     <w:p>
-      <w:proofErr w:type="gramStart"/>
-      <w:r>
-        <w:t>commit</w:t>
-      </w:r>
-      <w:proofErr w:type="gramEnd"/>
-      <w:r>
-        <w:t>: confirmar, cometer</w:t>
+      <w:r>
+        <w:t>commit: confirmar, cometer</w:t>
       </w:r>
       <w:r>
         <w:t>. Cada commit es un “snapshot” (¿exactamente?)</w:t>
       </w:r>
     </w:p>
     <w:p>
-      <w:proofErr w:type="gramStart"/>
-      <w:r>
-        <w:t>origin</w:t>
-      </w:r>
-      <w:proofErr w:type="gramEnd"/>
-      <w:r>
-        <w:t>: es el nombre por defecto que Git asigna al servidor desde el cual se ha clonado un repositorio</w:t>
+      <w:r>
+        <w:t>origin: es el nombre por defecto que Git asigna al servidor desde el cual se ha clonado un repositorio</w:t>
       </w:r>
     </w:p>
     <w:p>
@@ -296,53 +286,29 @@
       </w:r>
     </w:p>
     <w:p>
-      <w:proofErr w:type="gramStart"/>
-      <w:r>
-        <w:t>git</w:t>
-      </w:r>
-      <w:proofErr w:type="gramEnd"/>
-      <w:r>
-        <w:t xml:space="preserve"> config [opciones]:</w:t>
+      <w:r>
+        <w:t>git config [opciones]:</w:t>
       </w:r>
     </w:p>
     <w:p>
       <w:r>
         <w:tab/>
-      </w:r>
-      <w:proofErr w:type="gramStart"/>
-      <w:r>
-        <w:t>git</w:t>
-      </w:r>
-      <w:proofErr w:type="gramEnd"/>
-      <w:r>
-        <w:t xml:space="preserve"> config --global &lt;nombre_variable&gt;  &lt;valor&gt; -&gt; Asigna un valor</w:t>
+        <w:t>git config --global &lt;nombre_variable&gt;  &lt;valor&gt; -&gt; Asigna un valor</w:t>
       </w:r>
     </w:p>
     <w:p>
       <w:r>
         <w:tab/>
-      </w:r>
-      <w:proofErr w:type="gramStart"/>
-      <w:r>
-        <w:t>git</w:t>
-      </w:r>
-      <w:proofErr w:type="gramEnd"/>
-      <w:r>
-        <w:t xml:space="preserve"> config --global &lt;nombre_variable&gt;  -&gt; Muestra el valor</w:t>
+        <w:t>git config --global &lt;nombre_variable&gt;  -&gt; Muestra el valor</w:t>
       </w:r>
     </w:p>
     <w:p>
       <w:pPr>
         <w:ind w:firstLine="708"/>
       </w:pPr>
-      <w:proofErr w:type="gramStart"/>
       <w:r>
         <w:lastRenderedPageBreak/>
-        <w:t>git</w:t>
-      </w:r>
-      <w:proofErr w:type="gramEnd"/>
-      <w:r>
-        <w:t xml:space="preserve"> config --show-origin &lt;nombre_variable&gt; -&gt; Informa de dónde está declarada</w:t>
+        <w:t>git config --show-origin &lt;nombre_variable&gt; -&gt; Informa de dónde está declarada</w:t>
       </w:r>
     </w:p>
     <w:p>
@@ -351,37 +317,52 @@
           <w:lang w:val="en-US"/>
         </w:rPr>
       </w:pPr>
-      <w:proofErr w:type="gramStart"/>
       <w:r>
         <w:rPr>
           <w:lang w:val="en-US"/>
         </w:rPr>
-        <w:t>git</w:t>
-      </w:r>
-      <w:proofErr w:type="gramEnd"/>
+        <w:t>git status [-s</w:t>
+      </w:r>
       <w:r>
         <w:rPr>
           <w:lang w:val="en-US"/>
         </w:rPr>
-        <w:t xml:space="preserve"> status [-s</w:t>
+        <w:t xml:space="preserve">, </w:t>
       </w:r>
       <w:r>
         <w:rPr>
           <w:lang w:val="en-US"/>
         </w:rPr>
-        <w:t xml:space="preserve">, </w:t>
+        <w:t>--short</w:t>
       </w:r>
       <w:r>
         <w:rPr>
           <w:lang w:val="en-US"/>
         </w:rPr>
-        <w:t>--short</w:t>
-      </w:r>
-      <w:r>
+        <w:t>]</w:t>
+      </w:r>
+    </w:p>
+    <w:p>
+      <w:pPr>
         <w:rPr>
           <w:lang w:val="en-US"/>
         </w:rPr>
-        <w:t>]</w:t>
+      </w:pPr>
+      <w:r>
+        <w:rPr>
+          <w:lang w:val="en-US"/>
+        </w:rPr>
+        <w:t>git diff</w:t>
+      </w:r>
+    </w:p>
+    <w:p>
+      <w:r>
+        <w:t>git init</w:t>
+      </w:r>
+    </w:p>
+    <w:p>
+      <w:r>
+        <w:t>git clone &lt;url&gt; → Añade implícitamente el “origin remote”</w:t>
       </w:r>
     </w:p>
     <w:p>
@@ -390,82 +371,28 @@
           <w:lang w:val="en-US"/>
         </w:rPr>
       </w:pPr>
-      <w:proofErr w:type="gramStart"/>
       <w:r>
         <w:rPr>
           <w:lang w:val="en-US"/>
         </w:rPr>
-        <w:t>git</w:t>
-      </w:r>
-      <w:proofErr w:type="gramEnd"/>
+        <w:t>git reset</w:t>
+      </w:r>
       <w:r>
         <w:rPr>
           <w:lang w:val="en-US"/>
         </w:rPr>
-        <w:t xml:space="preserve"> diff</w:t>
-      </w:r>
-    </w:p>
-    <w:p>
-      <w:proofErr w:type="gramStart"/>
-      <w:r>
-        <w:t>git</w:t>
-      </w:r>
-      <w:proofErr w:type="gramEnd"/>
-      <w:r>
-        <w:t xml:space="preserve"> init</w:t>
-      </w:r>
-    </w:p>
-    <w:p>
-      <w:proofErr w:type="gramStart"/>
-      <w:r>
-        <w:t>git</w:t>
-      </w:r>
-      <w:proofErr w:type="gramEnd"/>
-      <w:r>
-        <w:t xml:space="preserve"> clone &lt;url&gt; → Añade implícitamente el “origin remote”</w:t>
-      </w:r>
-    </w:p>
-    <w:p>
-      <w:pPr>
+        <w:t xml:space="preserve"> -&gt; Quita</w:t>
+      </w:r>
+      <w:r>
         <w:rPr>
           <w:lang w:val="en-US"/>
         </w:rPr>
-      </w:pPr>
-      <w:proofErr w:type="gramStart"/>
-      <w:r>
-        <w:rPr>
-          <w:lang w:val="en-US"/>
-        </w:rPr>
-        <w:t>git</w:t>
-      </w:r>
-      <w:proofErr w:type="gramEnd"/>
-      <w:r>
-        <w:rPr>
-          <w:lang w:val="en-US"/>
-        </w:rPr>
-        <w:t xml:space="preserve"> reset</w:t>
-      </w:r>
-      <w:r>
-        <w:rPr>
-          <w:lang w:val="en-US"/>
-        </w:rPr>
-        <w:t xml:space="preserve"> -&gt; Quita</w:t>
-      </w:r>
-      <w:r>
-        <w:rPr>
-          <w:lang w:val="en-US"/>
-        </w:rPr>
         <w:t xml:space="preserve"> ficheros del “staging area”</w:t>
       </w:r>
     </w:p>
     <w:p>
-      <w:proofErr w:type="gramStart"/>
-      <w:r>
-        <w:t>git</w:t>
-      </w:r>
-      <w:proofErr w:type="gramEnd"/>
-      <w:r>
-        <w:t xml:space="preserve"> add &lt;file&gt; -&gt; </w:t>
+      <w:r>
+        <w:t xml:space="preserve">git add &lt;file&gt; -&gt; </w:t>
       </w:r>
       <w:r>
         <w:t xml:space="preserve">Tiene varias funciones. </w:t>
@@ -484,36 +411,21 @@
       </w:r>
     </w:p>
     <w:p>
-      <w:proofErr w:type="gramStart"/>
-      <w:r>
-        <w:t>git</w:t>
-      </w:r>
-      <w:proofErr w:type="gramEnd"/>
-      <w:r>
-        <w:t xml:space="preserve"> fetch -&gt; Comprueba el estado con respecto a “remote”</w:t>
+      <w:r>
+        <w:t>git fetch -&gt; Comprueba el estado con respecto a “remote”</w:t>
       </w:r>
       <w:r>
         <w:t xml:space="preserve"> (creo que también descarga los cambios)</w:t>
       </w:r>
     </w:p>
     <w:p>
-      <w:proofErr w:type="gramStart"/>
-      <w:r>
-        <w:t>git</w:t>
-      </w:r>
-      <w:proofErr w:type="gramEnd"/>
-      <w:r>
-        <w:t xml:space="preserve"> merge</w:t>
-      </w:r>
-    </w:p>
-    <w:p>
-      <w:proofErr w:type="gramStart"/>
-      <w:r>
-        <w:t>git</w:t>
-      </w:r>
-      <w:proofErr w:type="gramEnd"/>
-      <w:r>
-        <w:t xml:space="preserve"> pull -&gt;</w:t>
+      <w:r>
+        <w:t>git merge</w:t>
+      </w:r>
+    </w:p>
+    <w:p>
+      <w:r>
+        <w:t>git pull -&gt;</w:t>
       </w:r>
       <w:r>
         <w:t xml:space="preserve"> Es la combinación de un “git fetch” y un “git merge”</w:t>
@@ -523,13 +435,8 @@
       </w:r>
     </w:p>
     <w:p>
-      <w:proofErr w:type="gramStart"/>
-      <w:r>
-        <w:t>git</w:t>
-      </w:r>
-      <w:proofErr w:type="gramEnd"/>
-      <w:r>
-        <w:t xml:space="preserve"> commit [-a (se salta el paso de “staging”</w:t>
+      <w:r>
+        <w:t>git commit [-a (se salta el paso de “staging”</w:t>
       </w:r>
       <w:r>
         <w:t>)</w:t>
@@ -542,32 +449,23 @@
         <w:t>[--amend</w:t>
       </w:r>
       <w:r>
-        <w:t xml:space="preserve"> (deshace el </w:t>
-      </w:r>
-      <w:r>
-        <w:t>“</w:t>
-      </w:r>
-      <w:r>
-        <w:t>commit</w:t>
-      </w:r>
-      <w:r>
-        <w:t>”</w:t>
-      </w:r>
-      <w:r>
-        <w:t xml:space="preserve"> anterior)</w:t>
+        <w:t xml:space="preserve"> (</w:t>
+      </w:r>
+      <w:r>
+        <w:t>sustituye el commit anterior por el que se haga con el --amend</w:t>
+      </w:r>
+      <w:bookmarkStart w:id="0" w:name="_GoBack"/>
+      <w:bookmarkEnd w:id="0"/>
+      <w:r>
+        <w:t>)</w:t>
       </w:r>
       <w:r>
         <w:t>]</w:t>
       </w:r>
     </w:p>
     <w:p>
-      <w:proofErr w:type="gramStart"/>
-      <w:r>
-        <w:t>git</w:t>
-      </w:r>
-      <w:proofErr w:type="gramEnd"/>
-      <w:r>
-        <w:t xml:space="preserve"> log</w:t>
+      <w:r>
+        <w:t>git log</w:t>
       </w:r>
       <w:r>
         <w:t xml:space="preserve"> [-p, --patch (muestra la diferencia incluída en cada commit)]</w:t>
@@ -607,23 +505,13 @@
     </w:p>
     <w:p>
       <w:r>
-        <w:t xml:space="preserve">Para eliminar ficheros hay que borrarlos del </w:t>
-      </w:r>
-      <w:bookmarkStart w:id="0" w:name="_GoBack"/>
-      <w:bookmarkEnd w:id="0"/>
-      <w:r>
-        <w:t>“staging area”</w:t>
+        <w:t>Para eliminar ficheros hay que borrarlos del “staging area”</w:t>
       </w:r>
       <w:r>
         <w:t xml:space="preserve"> (git rm) y después hacer un “commit”. </w:t>
       </w:r>
-      <w:proofErr w:type="gramStart"/>
-      <w:r>
-        <w:t>git</w:t>
-      </w:r>
-      <w:proofErr w:type="gramEnd"/>
-      <w:r>
-        <w:t xml:space="preserve"> rm --cached &lt;file&gt; </w:t>
+      <w:r>
+        <w:t xml:space="preserve">git rm --cached &lt;file&gt; </w:t>
       </w:r>
       <w:r>
         <w:t>lo eliminará del “staging area”</w:t>

</xml_diff>